<commit_message>
Alles mögliche / Jourfix
Signed-off-by: MAG <mxthammel@gmail.com>
</commit_message>
<xml_diff>
--- a/Protokolle/2012-05-23 Besprechungsprotokoll.docx
+++ b/Protokolle/2012-05-23 Besprechungsprotokoll.docx
@@ -1,6 +1,6 @@
 
 <file path=word/document.xml><?xml version="1.0" encoding="utf-8"?>
-<w:document xmlns:ve="http://schemas.openxmlformats.org/markup-compatibility/2006" xmlns:o="urn:schemas-microsoft-com:office:office" xmlns:r="http://schemas.openxmlformats.org/officeDocument/2006/relationships" xmlns:m="http://schemas.openxmlformats.org/officeDocument/2006/math" xmlns:v="urn:schemas-microsoft-com:vml" xmlns:wp="http://schemas.openxmlformats.org/drawingml/2006/wordprocessingDrawing" xmlns:w10="urn:schemas-microsoft-com:office:word" xmlns:w="http://schemas.openxmlformats.org/wordprocessingml/2006/main" xmlns:wne="http://schemas.microsoft.com/office/word/2006/wordml">
+<w:document xmlns:wpc="http://schemas.microsoft.com/office/word/2010/wordprocessingCanvas" xmlns:mc="http://schemas.openxmlformats.org/markup-compatibility/2006" xmlns:o="urn:schemas-microsoft-com:office:office" xmlns:r="http://schemas.openxmlformats.org/officeDocument/2006/relationships" xmlns:m="http://schemas.openxmlformats.org/officeDocument/2006/math" xmlns:v="urn:schemas-microsoft-com:vml" xmlns:wp14="http://schemas.microsoft.com/office/word/2010/wordprocessingDrawing" xmlns:wp="http://schemas.openxmlformats.org/drawingml/2006/wordprocessingDrawing" xmlns:w10="urn:schemas-microsoft-com:office:word" xmlns:w="http://schemas.openxmlformats.org/wordprocessingml/2006/main" xmlns:w14="http://schemas.microsoft.com/office/word/2010/wordml" xmlns:wpg="http://schemas.microsoft.com/office/word/2010/wordprocessingGroup" xmlns:wpi="http://schemas.microsoft.com/office/word/2010/wordprocessingInk" xmlns:wne="http://schemas.microsoft.com/office/word/2006/wordml" xmlns:wps="http://schemas.microsoft.com/office/word/2010/wordprocessingShape" mc:Ignorable="w14 wp14">
   <w:body>
     <w:tbl>
       <w:tblPr>
@@ -12,7 +12,7 @@
           <w:left w:w="115" w:type="dxa"/>
           <w:right w:w="115" w:type="dxa"/>
         </w:tblCellMar>
-        <w:tblLook w:val="0000"/>
+        <w:tblLook w:val="0000" w:firstRow="0" w:lastRow="0" w:firstColumn="0" w:lastColumn="0" w:noHBand="0" w:noVBand="0"/>
       </w:tblPr>
       <w:tblGrid>
         <w:gridCol w:w="1984"/>
@@ -66,19 +66,26 @@
                   <w:docPart w:val="4A279E8CA9B44B89B260E9BE05550CB1"/>
                 </w:placeholder>
                 <w:dataBinding w:prefixMappings="xmlns:ns0='http://schemas.microsoft.com/office/2006/coverPageProps'" w:xpath="/ns0:CoverPageProperties[1]/ns0:PublishDate[1]" w:storeItemID="{55AF091B-3C7A-41E3-B477-F2FDAA23CFDA}"/>
-                <w:date w:fullDate="2012-05-21T00:00:00Z">
+                <w:date w:fullDate="2012-05-23T00:00:00Z">
                   <w:dateFormat w:val="dd.MM.yyyy"/>
                   <w:lid w:val="de-DE"/>
                   <w:storeMappedDataAs w:val="dateTime"/>
                   <w:calendar w:val="gregorian"/>
                 </w:date>
               </w:sdtPr>
+              <w:sdtEndPr/>
               <w:sdtContent>
                 <w:r>
                   <w:rPr>
                     <w:bCs/>
                   </w:rPr>
-                  <w:t>21.05.2012</w:t>
+                  <w:t>23</w:t>
+                </w:r>
+                <w:r>
+                  <w:rPr>
+                    <w:bCs/>
+                  </w:rPr>
+                  <w:t>.05.2012</w:t>
                 </w:r>
               </w:sdtContent>
             </w:sdt>
@@ -185,6 +192,8 @@
             </w:r>
           </w:p>
         </w:tc>
+        <w:bookmarkStart w:id="0" w:name="_GoBack"/>
+        <w:bookmarkEnd w:id="0"/>
       </w:tr>
       <w:tr>
         <w:trPr>
@@ -589,9 +598,9 @@
     </w:p>
     <w:tbl>
       <w:tblPr>
-        <w:tblStyle w:val="Tabellengitternetz"/>
+        <w:tblStyle w:val="Tabellenraster"/>
         <w:tblW w:w="0" w:type="auto"/>
-        <w:tblLook w:val="04A0"/>
+        <w:tblLook w:val="04A0" w:firstRow="1" w:lastRow="0" w:firstColumn="1" w:lastColumn="0" w:noHBand="0" w:noVBand="1"/>
       </w:tblPr>
       <w:tblGrid>
         <w:gridCol w:w="625"/>
@@ -1258,16 +1267,14 @@
           <w:lang w:val="de-DE"/>
         </w:rPr>
       </w:pPr>
-      <w:bookmarkStart w:id="0" w:name="_GoBack"/>
-      <w:bookmarkEnd w:id="0"/>
     </w:p>
     <w:sectPr>
-      <w:headerReference w:type="even" r:id="rId9"/>
-      <w:headerReference w:type="default" r:id="rId10"/>
-      <w:footerReference w:type="even" r:id="rId11"/>
-      <w:footerReference w:type="default" r:id="rId12"/>
-      <w:headerReference w:type="first" r:id="rId13"/>
-      <w:footerReference w:type="first" r:id="rId14"/>
+      <w:headerReference w:type="even" r:id="rId10"/>
+      <w:headerReference w:type="default" r:id="rId11"/>
+      <w:footerReference w:type="even" r:id="rId12"/>
+      <w:footerReference w:type="default" r:id="rId13"/>
+      <w:headerReference w:type="first" r:id="rId14"/>
+      <w:footerReference w:type="first" r:id="rId15"/>
       <w:pgSz w:w="11907" w:h="16839"/>
       <w:pgMar w:top="1008" w:right="1008" w:bottom="1008" w:left="1008" w:header="720" w:footer="720" w:gutter="0"/>
       <w:cols w:space="708"/>
@@ -1278,7 +1285,7 @@
 </file>
 
 <file path=word/endnotes.xml><?xml version="1.0" encoding="utf-8"?>
-<w:endnotes xmlns:ve="http://schemas.openxmlformats.org/markup-compatibility/2006" xmlns:o="urn:schemas-microsoft-com:office:office" xmlns:r="http://schemas.openxmlformats.org/officeDocument/2006/relationships" xmlns:m="http://schemas.openxmlformats.org/officeDocument/2006/math" xmlns:v="urn:schemas-microsoft-com:vml" xmlns:wp="http://schemas.openxmlformats.org/drawingml/2006/wordprocessingDrawing" xmlns:w10="urn:schemas-microsoft-com:office:word" xmlns:w="http://schemas.openxmlformats.org/wordprocessingml/2006/main" xmlns:wne="http://schemas.microsoft.com/office/word/2006/wordml">
+<w:endnotes xmlns:wpc="http://schemas.microsoft.com/office/word/2010/wordprocessingCanvas" xmlns:mc="http://schemas.openxmlformats.org/markup-compatibility/2006" xmlns:o="urn:schemas-microsoft-com:office:office" xmlns:r="http://schemas.openxmlformats.org/officeDocument/2006/relationships" xmlns:m="http://schemas.openxmlformats.org/officeDocument/2006/math" xmlns:v="urn:schemas-microsoft-com:vml" xmlns:wp14="http://schemas.microsoft.com/office/word/2010/wordprocessingDrawing" xmlns:wp="http://schemas.openxmlformats.org/drawingml/2006/wordprocessingDrawing" xmlns:w10="urn:schemas-microsoft-com:office:word" xmlns:w="http://schemas.openxmlformats.org/wordprocessingml/2006/main" xmlns:w14="http://schemas.microsoft.com/office/word/2010/wordml" xmlns:wpg="http://schemas.microsoft.com/office/word/2010/wordprocessingGroup" xmlns:wpi="http://schemas.microsoft.com/office/word/2010/wordprocessingInk" xmlns:wne="http://schemas.microsoft.com/office/word/2006/wordml" xmlns:wps="http://schemas.microsoft.com/office/word/2010/wordprocessingShape" mc:Ignorable="w14 wp14">
   <w:endnote w:type="separator" w:id="-1">
     <w:p>
       <w:pPr>
@@ -1311,7 +1318,7 @@
 </file>
 
 <file path=word/footer1.xml><?xml version="1.0" encoding="utf-8"?>
-<w:ftr xmlns:ve="http://schemas.openxmlformats.org/markup-compatibility/2006" xmlns:o="urn:schemas-microsoft-com:office:office" xmlns:r="http://schemas.openxmlformats.org/officeDocument/2006/relationships" xmlns:m="http://schemas.openxmlformats.org/officeDocument/2006/math" xmlns:v="urn:schemas-microsoft-com:vml" xmlns:wp="http://schemas.openxmlformats.org/drawingml/2006/wordprocessingDrawing" xmlns:w10="urn:schemas-microsoft-com:office:word" xmlns:w="http://schemas.openxmlformats.org/wordprocessingml/2006/main" xmlns:wne="http://schemas.microsoft.com/office/word/2006/wordml">
+<w:ftr xmlns:wpc="http://schemas.microsoft.com/office/word/2010/wordprocessingCanvas" xmlns:mc="http://schemas.openxmlformats.org/markup-compatibility/2006" xmlns:o="urn:schemas-microsoft-com:office:office" xmlns:r="http://schemas.openxmlformats.org/officeDocument/2006/relationships" xmlns:m="http://schemas.openxmlformats.org/officeDocument/2006/math" xmlns:v="urn:schemas-microsoft-com:vml" xmlns:wp14="http://schemas.microsoft.com/office/word/2010/wordprocessingDrawing" xmlns:wp="http://schemas.openxmlformats.org/drawingml/2006/wordprocessingDrawing" xmlns:w10="urn:schemas-microsoft-com:office:word" xmlns:w="http://schemas.openxmlformats.org/wordprocessingml/2006/main" xmlns:w14="http://schemas.microsoft.com/office/word/2010/wordml" xmlns:wpg="http://schemas.microsoft.com/office/word/2010/wordprocessingGroup" xmlns:wpi="http://schemas.microsoft.com/office/word/2010/wordprocessingInk" xmlns:wne="http://schemas.microsoft.com/office/word/2006/wordml" xmlns:wps="http://schemas.microsoft.com/office/word/2010/wordprocessingShape" mc:Ignorable="w14 wp14">
   <w:p>
     <w:pPr>
       <w:pStyle w:val="Fuzeile"/>
@@ -1321,7 +1328,7 @@
 </file>
 
 <file path=word/footer2.xml><?xml version="1.0" encoding="utf-8"?>
-<w:ftr xmlns:ve="http://schemas.openxmlformats.org/markup-compatibility/2006" xmlns:o="urn:schemas-microsoft-com:office:office" xmlns:r="http://schemas.openxmlformats.org/officeDocument/2006/relationships" xmlns:m="http://schemas.openxmlformats.org/officeDocument/2006/math" xmlns:v="urn:schemas-microsoft-com:vml" xmlns:wp="http://schemas.openxmlformats.org/drawingml/2006/wordprocessingDrawing" xmlns:w10="urn:schemas-microsoft-com:office:word" xmlns:w="http://schemas.openxmlformats.org/wordprocessingml/2006/main" xmlns:wne="http://schemas.microsoft.com/office/word/2006/wordml">
+<w:ftr xmlns:wpc="http://schemas.microsoft.com/office/word/2010/wordprocessingCanvas" xmlns:mc="http://schemas.openxmlformats.org/markup-compatibility/2006" xmlns:o="urn:schemas-microsoft-com:office:office" xmlns:r="http://schemas.openxmlformats.org/officeDocument/2006/relationships" xmlns:m="http://schemas.openxmlformats.org/officeDocument/2006/math" xmlns:v="urn:schemas-microsoft-com:vml" xmlns:wp14="http://schemas.microsoft.com/office/word/2010/wordprocessingDrawing" xmlns:wp="http://schemas.openxmlformats.org/drawingml/2006/wordprocessingDrawing" xmlns:w10="urn:schemas-microsoft-com:office:word" xmlns:w="http://schemas.openxmlformats.org/wordprocessingml/2006/main" xmlns:w14="http://schemas.microsoft.com/office/word/2010/wordml" xmlns:wpg="http://schemas.microsoft.com/office/word/2010/wordprocessingGroup" xmlns:wpi="http://schemas.microsoft.com/office/word/2010/wordprocessingInk" xmlns:wne="http://schemas.microsoft.com/office/word/2006/wordml" xmlns:wps="http://schemas.microsoft.com/office/word/2010/wordprocessingShape" mc:Ignorable="w14 wp14">
   <w:p>
     <w:pPr>
       <w:pStyle w:val="Fuzeile"/>
@@ -1335,16 +1342,16 @@
         <w:lang w:val="de-DE" w:eastAsia="de-DE" w:bidi="ar-SA"/>
       </w:rPr>
       <w:pict>
-        <v:group id="Group 11" o:spid="_x0000_s4097" style="position:absolute;margin-left:422.75pt;margin-top:-10.05pt;width:86.65pt;height:86.7pt;z-index:-251651072" coordorigin="9058,15625" coordsize="1733,1734" o:gfxdata="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">
+        <v:group id="Group 11" o:spid="_x0000_s2049" style="position:absolute;margin-left:422.75pt;margin-top:-10.05pt;width:86.65pt;height:86.7pt;z-index:-251651072" coordorigin="9058,15625" coordsize="1733,1734" o:gfxdata="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">
           <v:shapetype id="_x0000_t32" coordsize="21600,21600" o:spt="32" o:oned="t" path="m,l21600,21600e" filled="f">
             <v:path arrowok="t" fillok="f" o:connecttype="none"/>
             <o:lock v:ext="edit" shapetype="t"/>
           </v:shapetype>
-          <v:shape id="AutoShape 6" o:spid="_x0000_s4102" type="#_x0000_t32" style="position:absolute;left:9837;top:15785;width:954;height:1574;flip:x y;visibility:visible" o:connectortype="straight" o:gfxdata="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" strokecolor="#a7bfde [1620]"/>
-          <v:group id="Group 7" o:spid="_x0000_s4098" style="position:absolute;left:9058;top:15625;width:890;height:922;rotation:180" coordorigin="7907,4350" coordsize="2216,2216" o:gfxdata="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">
-            <v:oval id="Oval 8" o:spid="_x0000_s4101" style="position:absolute;left:7907;top:4350;width:2216;height:2216;visibility:visible" o:gfxdata="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" fillcolor="#a7bfde [1620]" stroked="f"/>
-            <v:oval id="Oval 9" o:spid="_x0000_s4100" style="position:absolute;left:7961;top:4684;width:1813;height:1813;visibility:visible" o:gfxdata="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" fillcolor="#d3dfee [820]" stroked="f"/>
-            <v:oval id="Oval 10" o:spid="_x0000_s4099" style="position:absolute;left:8006;top:5027;width:1375;height:1375;visibility:visible" o:gfxdata="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" fillcolor="#7ba0cd [2420]" stroked="f"/>
+          <v:shape id="AutoShape 6" o:spid="_x0000_s2054" type="#_x0000_t32" style="position:absolute;left:9837;top:15785;width:954;height:1574;flip:x y;visibility:visible" o:connectortype="straight" o:gfxdata="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" strokecolor="#a7bfde [1620]"/>
+          <v:group id="Group 7" o:spid="_x0000_s2050" style="position:absolute;left:9058;top:15625;width:890;height:922;rotation:180" coordorigin="7907,4350" coordsize="2216,2216" o:gfxdata="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">
+            <v:oval id="Oval 8" o:spid="_x0000_s2053" style="position:absolute;left:7907;top:4350;width:2216;height:2216;visibility:visible" o:gfxdata="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" fillcolor="#a7bfde [1620]" stroked="f"/>
+            <v:oval id="Oval 9" o:spid="_x0000_s2052" style="position:absolute;left:7961;top:4684;width:1813;height:1813;visibility:visible" o:gfxdata="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" fillcolor="#d3dfee [820]" stroked="f"/>
+            <v:oval id="Oval 10" o:spid="_x0000_s2051" style="position:absolute;left:8006;top:5027;width:1375;height:1375;visibility:visible" o:gfxdata="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" fillcolor="#7ba0cd [2420]" stroked="f"/>
           </v:group>
         </v:group>
       </w:pict>
@@ -1364,20 +1371,21 @@
         <w:alias w:val="Datum"/>
         <w:id w:val="8488310"/>
         <w:dataBinding w:prefixMappings="xmlns:ns0='http://schemas.microsoft.com/office/2006/coverPageProps'" w:xpath="/ns0:CoverPageProperties[1]/ns0:PublishDate[1]" w:storeItemID="{55AF091B-3C7A-41E3-B477-F2FDAA23CFDA}"/>
-        <w:date w:fullDate="2012-05-21T00:00:00Z">
+        <w:date w:fullDate="2012-05-23T00:00:00Z">
           <w:dateFormat w:val="dd.MM.yyyy"/>
           <w:lid w:val="de-DE"/>
           <w:storeMappedDataAs w:val="dateTime"/>
           <w:calendar w:val="gregorian"/>
         </w:date>
       </w:sdtPr>
+      <w:sdtEndPr/>
       <w:sdtContent>
         <w:r>
           <w:rPr>
             <w:bCs/>
             <w:lang w:val="de-DE"/>
           </w:rPr>
-          <w:t>21.05.2012</w:t>
+          <w:t>23.05.2012</w:t>
         </w:r>
       </w:sdtContent>
     </w:sdt>
@@ -1425,7 +1433,7 @@
 </file>
 
 <file path=word/footer3.xml><?xml version="1.0" encoding="utf-8"?>
-<w:ftr xmlns:ve="http://schemas.openxmlformats.org/markup-compatibility/2006" xmlns:o="urn:schemas-microsoft-com:office:office" xmlns:r="http://schemas.openxmlformats.org/officeDocument/2006/relationships" xmlns:m="http://schemas.openxmlformats.org/officeDocument/2006/math" xmlns:v="urn:schemas-microsoft-com:vml" xmlns:wp="http://schemas.openxmlformats.org/drawingml/2006/wordprocessingDrawing" xmlns:w10="urn:schemas-microsoft-com:office:word" xmlns:w="http://schemas.openxmlformats.org/wordprocessingml/2006/main" xmlns:wne="http://schemas.microsoft.com/office/word/2006/wordml">
+<w:ftr xmlns:wpc="http://schemas.microsoft.com/office/word/2010/wordprocessingCanvas" xmlns:mc="http://schemas.openxmlformats.org/markup-compatibility/2006" xmlns:o="urn:schemas-microsoft-com:office:office" xmlns:r="http://schemas.openxmlformats.org/officeDocument/2006/relationships" xmlns:m="http://schemas.openxmlformats.org/officeDocument/2006/math" xmlns:v="urn:schemas-microsoft-com:vml" xmlns:wp14="http://schemas.microsoft.com/office/word/2010/wordprocessingDrawing" xmlns:wp="http://schemas.openxmlformats.org/drawingml/2006/wordprocessingDrawing" xmlns:w10="urn:schemas-microsoft-com:office:word" xmlns:w="http://schemas.openxmlformats.org/wordprocessingml/2006/main" xmlns:w14="http://schemas.microsoft.com/office/word/2010/wordml" xmlns:wpg="http://schemas.microsoft.com/office/word/2010/wordprocessingGroup" xmlns:wpi="http://schemas.microsoft.com/office/word/2010/wordprocessingInk" xmlns:wne="http://schemas.microsoft.com/office/word/2006/wordml" xmlns:wps="http://schemas.microsoft.com/office/word/2010/wordprocessingShape" mc:Ignorable="w14 wp14">
   <w:p>
     <w:pPr>
       <w:pStyle w:val="Fuzeile"/>
@@ -1435,7 +1443,7 @@
 </file>
 
 <file path=word/footnotes.xml><?xml version="1.0" encoding="utf-8"?>
-<w:footnotes xmlns:ve="http://schemas.openxmlformats.org/markup-compatibility/2006" xmlns:o="urn:schemas-microsoft-com:office:office" xmlns:r="http://schemas.openxmlformats.org/officeDocument/2006/relationships" xmlns:m="http://schemas.openxmlformats.org/officeDocument/2006/math" xmlns:v="urn:schemas-microsoft-com:vml" xmlns:wp="http://schemas.openxmlformats.org/drawingml/2006/wordprocessingDrawing" xmlns:w10="urn:schemas-microsoft-com:office:word" xmlns:w="http://schemas.openxmlformats.org/wordprocessingml/2006/main" xmlns:wne="http://schemas.microsoft.com/office/word/2006/wordml">
+<w:footnotes xmlns:wpc="http://schemas.microsoft.com/office/word/2010/wordprocessingCanvas" xmlns:mc="http://schemas.openxmlformats.org/markup-compatibility/2006" xmlns:o="urn:schemas-microsoft-com:office:office" xmlns:r="http://schemas.openxmlformats.org/officeDocument/2006/relationships" xmlns:m="http://schemas.openxmlformats.org/officeDocument/2006/math" xmlns:v="urn:schemas-microsoft-com:vml" xmlns:wp14="http://schemas.microsoft.com/office/word/2010/wordprocessingDrawing" xmlns:wp="http://schemas.openxmlformats.org/drawingml/2006/wordprocessingDrawing" xmlns:w10="urn:schemas-microsoft-com:office:word" xmlns:w="http://schemas.openxmlformats.org/wordprocessingml/2006/main" xmlns:w14="http://schemas.microsoft.com/office/word/2010/wordml" xmlns:wpg="http://schemas.microsoft.com/office/word/2010/wordprocessingGroup" xmlns:wpi="http://schemas.microsoft.com/office/word/2010/wordprocessingInk" xmlns:wne="http://schemas.microsoft.com/office/word/2006/wordml" xmlns:wps="http://schemas.microsoft.com/office/word/2010/wordprocessingShape" mc:Ignorable="w14 wp14">
   <w:footnote w:type="separator" w:id="-1">
     <w:p>
       <w:pPr>
@@ -1468,7 +1476,7 @@
 </file>
 
 <file path=word/header1.xml><?xml version="1.0" encoding="utf-8"?>
-<w:hdr xmlns:ve="http://schemas.openxmlformats.org/markup-compatibility/2006" xmlns:o="urn:schemas-microsoft-com:office:office" xmlns:r="http://schemas.openxmlformats.org/officeDocument/2006/relationships" xmlns:m="http://schemas.openxmlformats.org/officeDocument/2006/math" xmlns:v="urn:schemas-microsoft-com:vml" xmlns:wp="http://schemas.openxmlformats.org/drawingml/2006/wordprocessingDrawing" xmlns:w10="urn:schemas-microsoft-com:office:word" xmlns:w="http://schemas.openxmlformats.org/wordprocessingml/2006/main" xmlns:wne="http://schemas.microsoft.com/office/word/2006/wordml">
+<w:hdr xmlns:wpc="http://schemas.microsoft.com/office/word/2010/wordprocessingCanvas" xmlns:mc="http://schemas.openxmlformats.org/markup-compatibility/2006" xmlns:o="urn:schemas-microsoft-com:office:office" xmlns:r="http://schemas.openxmlformats.org/officeDocument/2006/relationships" xmlns:m="http://schemas.openxmlformats.org/officeDocument/2006/math" xmlns:v="urn:schemas-microsoft-com:vml" xmlns:wp14="http://schemas.microsoft.com/office/word/2010/wordprocessingDrawing" xmlns:wp="http://schemas.openxmlformats.org/drawingml/2006/wordprocessingDrawing" xmlns:w10="urn:schemas-microsoft-com:office:word" xmlns:w="http://schemas.openxmlformats.org/wordprocessingml/2006/main" xmlns:w14="http://schemas.microsoft.com/office/word/2010/wordml" xmlns:wpg="http://schemas.microsoft.com/office/word/2010/wordprocessingGroup" xmlns:wpi="http://schemas.microsoft.com/office/word/2010/wordprocessingInk" xmlns:wne="http://schemas.microsoft.com/office/word/2006/wordml" xmlns:wps="http://schemas.microsoft.com/office/word/2010/wordprocessingShape" mc:Ignorable="w14 wp14">
   <w:p>
     <w:pPr>
       <w:pStyle w:val="Kopfzeile"/>
@@ -1478,7 +1486,7 @@
 </file>
 
 <file path=word/header2.xml><?xml version="1.0" encoding="utf-8"?>
-<w:hdr xmlns:ve="http://schemas.openxmlformats.org/markup-compatibility/2006" xmlns:o="urn:schemas-microsoft-com:office:office" xmlns:r="http://schemas.openxmlformats.org/officeDocument/2006/relationships" xmlns:m="http://schemas.openxmlformats.org/officeDocument/2006/math" xmlns:v="urn:schemas-microsoft-com:vml" xmlns:wp="http://schemas.openxmlformats.org/drawingml/2006/wordprocessingDrawing" xmlns:w10="urn:schemas-microsoft-com:office:word" xmlns:w="http://schemas.openxmlformats.org/wordprocessingml/2006/main" xmlns:wne="http://schemas.microsoft.com/office/word/2006/wordml">
+<w:hdr xmlns:wpc="http://schemas.microsoft.com/office/word/2010/wordprocessingCanvas" xmlns:mc="http://schemas.openxmlformats.org/markup-compatibility/2006" xmlns:o="urn:schemas-microsoft-com:office:office" xmlns:r="http://schemas.openxmlformats.org/officeDocument/2006/relationships" xmlns:m="http://schemas.openxmlformats.org/officeDocument/2006/math" xmlns:v="urn:schemas-microsoft-com:vml" xmlns:wp14="http://schemas.microsoft.com/office/word/2010/wordprocessingDrawing" xmlns:wp="http://schemas.openxmlformats.org/drawingml/2006/wordprocessingDrawing" xmlns:w10="urn:schemas-microsoft-com:office:word" xmlns:w="http://schemas.openxmlformats.org/wordprocessingml/2006/main" xmlns:w14="http://schemas.microsoft.com/office/word/2010/wordml" xmlns:wpg="http://schemas.microsoft.com/office/word/2010/wordprocessingGroup" xmlns:wpi="http://schemas.microsoft.com/office/word/2010/wordprocessingInk" xmlns:wne="http://schemas.microsoft.com/office/word/2006/wordml" xmlns:wps="http://schemas.microsoft.com/office/word/2010/wordprocessingShape" mc:Ignorable="w14 wp14">
   <w:p>
     <w:pPr>
       <w:pStyle w:val="Kopfzeile"/>
@@ -1521,7 +1529,7 @@
                   <a:blip r:embed="rId1">
                     <a:extLst>
                       <a:ext uri="{28A0092B-C50C-407E-A947-70E740481C1C}">
-                        <a14:useLocalDpi xmlns:a14="http://schemas.microsoft.com/office/drawing/2010/main" xmlns:wps="http://schemas.microsoft.com/office/word/2010/wordprocessingShape" xmlns:wpi="http://schemas.microsoft.com/office/word/2010/wordprocessingInk" xmlns:wpg="http://schemas.microsoft.com/office/word/2010/wordprocessingGroup" xmlns:w14="http://schemas.microsoft.com/office/word/2010/wordml" xmlns:w="http://schemas.openxmlformats.org/wordprocessingml/2006/main" xmlns:w10="urn:schemas-microsoft-com:office:word" xmlns:wp14="http://schemas.microsoft.com/office/word/2010/wordprocessingDrawing" xmlns:v="urn:schemas-microsoft-com:vml" xmlns:o="urn:schemas-microsoft-com:office:office" xmlns:mc="http://schemas.openxmlformats.org/markup-compatibility/2006" xmlns:wpc="http://schemas.microsoft.com/office/word/2010/wordprocessingCanvas" xmlns="" val="0"/>
+                        <a14:useLocalDpi xmlns:a14="http://schemas.microsoft.com/office/drawing/2010/main" val="0"/>
                       </a:ext>
                     </a:extLst>
                   </a:blip>
@@ -1555,7 +1563,7 @@
           <v:path arrowok="t" fillok="f" o:connecttype="none"/>
           <o:lock v:ext="edit" shapetype="t"/>
         </v:shapetype>
-        <v:shape id="AutoShape 1" o:spid="_x0000_s4103" type="#_x0000_t32" style="position:absolute;left:0;text-align:left;margin-left:-21.05pt;margin-top:13.85pt;width:494.8pt;height:19.2pt;flip:y;z-index:251660288;visibility:visible;mso-position-horizontal-relative:text;mso-position-vertical-relative:text" o:gfxdata="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" strokecolor="#a7bfde [1620]"/>
+        <v:shape id="AutoShape 1" o:spid="_x0000_s2055" type="#_x0000_t32" style="position:absolute;left:0;text-align:left;margin-left:-21.05pt;margin-top:13.85pt;width:494.8pt;height:19.2pt;flip:y;z-index:251660288;visibility:visible;mso-position-horizontal-relative:text;mso-position-vertical-relative:text" o:gfxdata="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" strokecolor="#a7bfde [1620]"/>
       </w:pict>
     </w:r>
     <w:r>
@@ -1625,7 +1633,7 @@
 </file>
 
 <file path=word/header3.xml><?xml version="1.0" encoding="utf-8"?>
-<w:hdr xmlns:ve="http://schemas.openxmlformats.org/markup-compatibility/2006" xmlns:o="urn:schemas-microsoft-com:office:office" xmlns:r="http://schemas.openxmlformats.org/officeDocument/2006/relationships" xmlns:m="http://schemas.openxmlformats.org/officeDocument/2006/math" xmlns:v="urn:schemas-microsoft-com:vml" xmlns:wp="http://schemas.openxmlformats.org/drawingml/2006/wordprocessingDrawing" xmlns:w10="urn:schemas-microsoft-com:office:word" xmlns:w="http://schemas.openxmlformats.org/wordprocessingml/2006/main" xmlns:wne="http://schemas.microsoft.com/office/word/2006/wordml">
+<w:hdr xmlns:wpc="http://schemas.microsoft.com/office/word/2010/wordprocessingCanvas" xmlns:mc="http://schemas.openxmlformats.org/markup-compatibility/2006" xmlns:o="urn:schemas-microsoft-com:office:office" xmlns:r="http://schemas.openxmlformats.org/officeDocument/2006/relationships" xmlns:m="http://schemas.openxmlformats.org/officeDocument/2006/math" xmlns:v="urn:schemas-microsoft-com:vml" xmlns:wp14="http://schemas.microsoft.com/office/word/2010/wordprocessingDrawing" xmlns:wp="http://schemas.openxmlformats.org/drawingml/2006/wordprocessingDrawing" xmlns:w10="urn:schemas-microsoft-com:office:word" xmlns:w="http://schemas.openxmlformats.org/wordprocessingml/2006/main" xmlns:w14="http://schemas.microsoft.com/office/word/2010/wordml" xmlns:wpg="http://schemas.microsoft.com/office/word/2010/wordprocessingGroup" xmlns:wpi="http://schemas.microsoft.com/office/word/2010/wordprocessingInk" xmlns:wne="http://schemas.microsoft.com/office/word/2006/wordml" xmlns:wps="http://schemas.microsoft.com/office/word/2010/wordprocessingShape" mc:Ignorable="w14 wp14">
   <w:p>
     <w:pPr>
       <w:pStyle w:val="Kopfzeile"/>
@@ -1635,7 +1643,7 @@
 </file>
 
 <file path=word/numbering.xml><?xml version="1.0" encoding="utf-8"?>
-<w:numbering xmlns:ve="http://schemas.openxmlformats.org/markup-compatibility/2006" xmlns:o="urn:schemas-microsoft-com:office:office" xmlns:r="http://schemas.openxmlformats.org/officeDocument/2006/relationships" xmlns:m="http://schemas.openxmlformats.org/officeDocument/2006/math" xmlns:v="urn:schemas-microsoft-com:vml" xmlns:wp="http://schemas.openxmlformats.org/drawingml/2006/wordprocessingDrawing" xmlns:w10="urn:schemas-microsoft-com:office:word" xmlns:w="http://schemas.openxmlformats.org/wordprocessingml/2006/main" xmlns:wne="http://schemas.microsoft.com/office/word/2006/wordml">
+<w:numbering xmlns:wpc="http://schemas.microsoft.com/office/word/2010/wordprocessingCanvas" xmlns:mc="http://schemas.openxmlformats.org/markup-compatibility/2006" xmlns:o="urn:schemas-microsoft-com:office:office" xmlns:r="http://schemas.openxmlformats.org/officeDocument/2006/relationships" xmlns:m="http://schemas.openxmlformats.org/officeDocument/2006/math" xmlns:v="urn:schemas-microsoft-com:vml" xmlns:wp14="http://schemas.microsoft.com/office/word/2010/wordprocessingDrawing" xmlns:wp="http://schemas.openxmlformats.org/drawingml/2006/wordprocessingDrawing" xmlns:w10="urn:schemas-microsoft-com:office:word" xmlns:w="http://schemas.openxmlformats.org/wordprocessingml/2006/main" xmlns:w14="http://schemas.microsoft.com/office/word/2010/wordml" xmlns:wpg="http://schemas.microsoft.com/office/word/2010/wordprocessingGroup" xmlns:wpi="http://schemas.microsoft.com/office/word/2010/wordprocessingInk" xmlns:wne="http://schemas.microsoft.com/office/word/2006/wordml" xmlns:wps="http://schemas.microsoft.com/office/word/2010/wordprocessingShape" mc:Ignorable="w14 wp14">
   <w:abstractNum w:abstractNumId="0">
     <w:nsid w:val="493117F1"/>
     <w:multiLevelType w:val="hybridMultilevel"/>
@@ -2108,7 +2116,7 @@
 </file>
 
 <file path=word/styles.xml><?xml version="1.0" encoding="utf-8"?>
-<w:styles xmlns:r="http://schemas.openxmlformats.org/officeDocument/2006/relationships" xmlns:w="http://schemas.openxmlformats.org/wordprocessingml/2006/main">
+<w:styles xmlns:mc="http://schemas.openxmlformats.org/markup-compatibility/2006" xmlns:r="http://schemas.openxmlformats.org/officeDocument/2006/relationships" xmlns:w="http://schemas.openxmlformats.org/wordprocessingml/2006/main" xmlns:w14="http://schemas.microsoft.com/office/word/2010/wordml" mc:Ignorable="w14">
   <w:docDefaults>
     <w:rPrDefault>
       <w:rPr>
@@ -2493,7 +2501,6 @@
     <w:uiPriority w:val="99"/>
     <w:semiHidden/>
     <w:unhideWhenUsed/>
-    <w:qFormat/>
     <w:tblPr>
       <w:tblInd w:w="0" w:type="dxa"/>
       <w:tblCellMar>
@@ -2851,11 +2858,11 @@
       <w:contextualSpacing/>
     </w:pPr>
   </w:style>
-  <w:style w:type="paragraph" w:styleId="Anfhrungszeichen">
+  <w:style w:type="paragraph" w:styleId="Zitat">
     <w:name w:val="Quote"/>
     <w:basedOn w:val="Standard"/>
     <w:next w:val="Standard"/>
-    <w:link w:val="AnfhrungszeichenZchn"/>
+    <w:link w:val="ZitatZchn"/>
     <w:uiPriority w:val="29"/>
     <w:qFormat/>
     <w:rsid w:val="00AE55F9"/>
@@ -2864,10 +2871,10 @@
       <w:iCs/>
     </w:rPr>
   </w:style>
-  <w:style w:type="character" w:customStyle="1" w:styleId="AnfhrungszeichenZchn">
-    <w:name w:val="Anführungszeichen Zchn"/>
+  <w:style w:type="character" w:customStyle="1" w:styleId="ZitatZchn">
+    <w:name w:val="Zitat Zchn"/>
     <w:basedOn w:val="Absatz-Standardschriftart"/>
-    <w:link w:val="Anfhrungszeichen"/>
+    <w:link w:val="Zitat"/>
     <w:uiPriority w:val="29"/>
     <w:rsid w:val="00AE55F9"/>
     <w:rPr>
@@ -2876,11 +2883,11 @@
       <w:iCs/>
     </w:rPr>
   </w:style>
-  <w:style w:type="paragraph" w:styleId="IntensivesAnfhrungszeichen">
+  <w:style w:type="paragraph" w:styleId="IntensivesZitat">
     <w:name w:val="Intense Quote"/>
     <w:basedOn w:val="Standard"/>
     <w:next w:val="Standard"/>
-    <w:link w:val="IntensivesAnfhrungszeichenZchn"/>
+    <w:link w:val="IntensivesZitatZchn"/>
     <w:uiPriority w:val="30"/>
     <w:qFormat/>
     <w:rsid w:val="00AE55F9"/>
@@ -2900,10 +2907,10 @@
       <w:szCs w:val="20"/>
     </w:rPr>
   </w:style>
-  <w:style w:type="character" w:customStyle="1" w:styleId="IntensivesAnfhrungszeichenZchn">
-    <w:name w:val="Intensives Anführungszeichen Zchn"/>
+  <w:style w:type="character" w:customStyle="1" w:styleId="IntensivesZitatZchn">
+    <w:name w:val="Intensives Zitat Zchn"/>
     <w:basedOn w:val="Absatz-Standardschriftart"/>
-    <w:link w:val="IntensivesAnfhrungszeichen"/>
+    <w:link w:val="IntensivesZitat"/>
     <w:uiPriority w:val="30"/>
     <w:rsid w:val="00AE55F9"/>
     <w:rPr>
@@ -3147,7 +3154,7 @@
       <w:szCs w:val="20"/>
     </w:rPr>
   </w:style>
-  <w:style w:type="table" w:styleId="Tabellengitternetz">
+  <w:style w:type="table" w:styleId="Tabellenraster">
     <w:name w:val="Table Grid"/>
     <w:basedOn w:val="NormaleTabelle"/>
     <w:uiPriority w:val="59"/>
@@ -4657,7 +4664,7 @@
 </file>
 
 <file path=word/glossary/document.xml><?xml version="1.0" encoding="utf-8"?>
-<w:glossaryDocument xmlns:ve="http://schemas.openxmlformats.org/markup-compatibility/2006" xmlns:o="urn:schemas-microsoft-com:office:office" xmlns:r="http://schemas.openxmlformats.org/officeDocument/2006/relationships" xmlns:m="http://schemas.openxmlformats.org/officeDocument/2006/math" xmlns:v="urn:schemas-microsoft-com:vml" xmlns:wp="http://schemas.openxmlformats.org/drawingml/2006/wordprocessingDrawing" xmlns:w10="urn:schemas-microsoft-com:office:word" xmlns:w="http://schemas.openxmlformats.org/wordprocessingml/2006/main" xmlns:wne="http://schemas.microsoft.com/office/word/2006/wordml">
+<w:glossaryDocument xmlns:wpc="http://schemas.microsoft.com/office/word/2010/wordprocessingCanvas" xmlns:mc="http://schemas.openxmlformats.org/markup-compatibility/2006" xmlns:o="urn:schemas-microsoft-com:office:office" xmlns:r="http://schemas.openxmlformats.org/officeDocument/2006/relationships" xmlns:m="http://schemas.openxmlformats.org/officeDocument/2006/math" xmlns:v="urn:schemas-microsoft-com:vml" xmlns:wp14="http://schemas.microsoft.com/office/word/2010/wordprocessingDrawing" xmlns:wp="http://schemas.openxmlformats.org/drawingml/2006/wordprocessingDrawing" xmlns:w10="urn:schemas-microsoft-com:office:word" xmlns:w="http://schemas.openxmlformats.org/wordprocessingml/2006/main" xmlns:w14="http://schemas.microsoft.com/office/word/2010/wordml" xmlns:wpg="http://schemas.microsoft.com/office/word/2010/wordprocessingGroup" xmlns:wpi="http://schemas.microsoft.com/office/word/2010/wordprocessingInk" xmlns:wne="http://schemas.microsoft.com/office/word/2006/wordml" xmlns:wps="http://schemas.microsoft.com/office/word/2010/wordprocessingShape" mc:Ignorable="w14 wp14">
   <w:docParts>
     <w:docPart>
       <w:docPartPr>
@@ -4694,27 +4701,27 @@
 </file>
 
 <file path=word/glossary/fontTable.xml><?xml version="1.0" encoding="utf-8"?>
-<w:fonts xmlns:r="http://schemas.openxmlformats.org/officeDocument/2006/relationships" xmlns:w="http://schemas.openxmlformats.org/wordprocessingml/2006/main">
+<w:fonts xmlns:mc="http://schemas.openxmlformats.org/markup-compatibility/2006" xmlns:r="http://schemas.openxmlformats.org/officeDocument/2006/relationships" xmlns:w="http://schemas.openxmlformats.org/wordprocessingml/2006/main" xmlns:w14="http://schemas.microsoft.com/office/word/2010/wordml" mc:Ignorable="w14">
   <w:font w:name="Calibri">
     <w:panose1 w:val="020F0502020204030204"/>
     <w:charset w:val="00"/>
     <w:family w:val="swiss"/>
     <w:pitch w:val="variable"/>
-    <w:sig w:usb0="A00002EF" w:usb1="4000207B" w:usb2="00000000" w:usb3="00000000" w:csb0="0000009F" w:csb1="00000000"/>
+    <w:sig w:usb0="E10002FF" w:usb1="4000ACFF" w:usb2="00000009" w:usb3="00000000" w:csb0="0000019F" w:csb1="00000000"/>
   </w:font>
   <w:font w:name="Times New Roman">
     <w:panose1 w:val="02020603050405020304"/>
     <w:charset w:val="00"/>
     <w:family w:val="roman"/>
     <w:pitch w:val="variable"/>
-    <w:sig w:usb0="20002A87" w:usb1="80000000" w:usb2="00000008" w:usb3="00000000" w:csb0="000001FF" w:csb1="00000000"/>
+    <w:sig w:usb0="E0002AFF" w:usb1="C0007841" w:usb2="00000009" w:usb3="00000000" w:csb0="000001FF" w:csb1="00000000"/>
   </w:font>
   <w:font w:name="Courier New">
     <w:panose1 w:val="02070309020205020404"/>
     <w:charset w:val="00"/>
     <w:family w:val="modern"/>
     <w:pitch w:val="fixed"/>
-    <w:sig w:usb0="20002A87" w:usb1="80000000" w:usb2="00000008" w:usb3="00000000" w:csb0="000001FF" w:csb1="00000000"/>
+    <w:sig w:usb0="E0002AFF" w:usb1="C0007843" w:usb2="00000009" w:usb3="00000000" w:csb0="000001FF" w:csb1="00000000"/>
   </w:font>
   <w:font w:name="Wingdings">
     <w:panose1 w:val="05000000000000000000"/>
@@ -4735,7 +4742,7 @@
     <w:charset w:val="00"/>
     <w:family w:val="roman"/>
     <w:pitch w:val="variable"/>
-    <w:sig w:usb0="A00002EF" w:usb1="4000004B" w:usb2="00000000" w:usb3="00000000" w:csb0="0000009F" w:csb1="00000000"/>
+    <w:sig w:usb0="E00002FF" w:usb1="400004FF" w:usb2="00000000" w:usb3="00000000" w:csb0="0000019F" w:csb1="00000000"/>
   </w:font>
   <w:font w:name="Tahoma">
     <w:panose1 w:val="020B0604030504040204"/>
@@ -4749,26 +4756,28 @@
 </file>
 
 <file path=word/glossary/settings.xml><?xml version="1.0" encoding="utf-8"?>
-<w:settings xmlns:o="urn:schemas-microsoft-com:office:office" xmlns:r="http://schemas.openxmlformats.org/officeDocument/2006/relationships" xmlns:m="http://schemas.openxmlformats.org/officeDocument/2006/math" xmlns:v="urn:schemas-microsoft-com:vml" xmlns:w10="urn:schemas-microsoft-com:office:word" xmlns:w="http://schemas.openxmlformats.org/wordprocessingml/2006/main" xmlns:sl="http://schemas.openxmlformats.org/schemaLibrary/2006/main">
+<w:settings xmlns:mc="http://schemas.openxmlformats.org/markup-compatibility/2006" xmlns:o="urn:schemas-microsoft-com:office:office" xmlns:r="http://schemas.openxmlformats.org/officeDocument/2006/relationships" xmlns:m="http://schemas.openxmlformats.org/officeDocument/2006/math" xmlns:v="urn:schemas-microsoft-com:vml" xmlns:w10="urn:schemas-microsoft-com:office:word" xmlns:w="http://schemas.openxmlformats.org/wordprocessingml/2006/main" xmlns:w14="http://schemas.microsoft.com/office/word/2010/wordml" xmlns:sl="http://schemas.openxmlformats.org/schemaLibrary/2006/main" mc:Ignorable="w14">
   <w:view w:val="normal"/>
   <w:defaultTabStop w:val="708"/>
   <w:hyphenationZone w:val="425"/>
   <w:characterSpacingControl w:val="doNotCompress"/>
   <w:compat>
     <w:useFELayout/>
+    <w:compatSetting w:name="compatibilityMode" w:uri="http://schemas.microsoft.com/office/word" w:val="12"/>
   </w:compat>
   <w:rsids>
     <w:rsidRoot w:val="00FE0EB7"/>
     <w:rsid w:val="000427CF"/>
     <w:rsid w:val="001E1792"/>
     <w:rsid w:val="00887E3C"/>
+    <w:rsid w:val="00EF12D1"/>
     <w:rsid w:val="00FE0EB7"/>
   </w:rsids>
   <m:mathPr>
     <m:mathFont m:val="Cambria Math"/>
     <m:brkBin m:val="before"/>
     <m:brkBinSub m:val="--"/>
-    <m:smallFrac m:val="off"/>
+    <m:smallFrac m:val="0"/>
     <m:dispDef/>
     <m:lMargin m:val="0"/>
     <m:rMargin m:val="0"/>
@@ -4785,7 +4794,7 @@
 </file>
 
 <file path=word/glossary/styles.xml><?xml version="1.0" encoding="utf-8"?>
-<w:styles xmlns:r="http://schemas.openxmlformats.org/officeDocument/2006/relationships" xmlns:w="http://schemas.openxmlformats.org/wordprocessingml/2006/main">
+<w:styles xmlns:mc="http://schemas.openxmlformats.org/markup-compatibility/2006" xmlns:r="http://schemas.openxmlformats.org/officeDocument/2006/relationships" xmlns:w="http://schemas.openxmlformats.org/wordprocessingml/2006/main" xmlns:w14="http://schemas.microsoft.com/office/word/2010/wordml" mc:Ignorable="w14">
   <w:docDefaults>
     <w:rPrDefault>
       <w:rPr>
@@ -4956,7 +4965,6 @@
     <w:uiPriority w:val="99"/>
     <w:semiHidden/>
     <w:unhideWhenUsed/>
-    <w:qFormat/>
     <w:tblPr>
       <w:tblInd w:w="0" w:type="dxa"/>
       <w:tblCellMar>
@@ -4980,8 +4988,198 @@
 </w:styles>
 </file>
 
+<file path=word/glossary/stylesWithEffects.xml><?xml version="1.0" encoding="utf-8"?>
+<w:styles xmlns:wpc="http://schemas.microsoft.com/office/word/2010/wordprocessingCanvas" xmlns:mc="http://schemas.openxmlformats.org/markup-compatibility/2006" xmlns:o="urn:schemas-microsoft-com:office:office" xmlns:r="http://schemas.openxmlformats.org/officeDocument/2006/relationships" xmlns:m="http://schemas.openxmlformats.org/officeDocument/2006/math" xmlns:v="urn:schemas-microsoft-com:vml" xmlns:wp14="http://schemas.microsoft.com/office/word/2010/wordprocessingDrawing" xmlns:wp="http://schemas.openxmlformats.org/drawingml/2006/wordprocessingDrawing" xmlns:w10="urn:schemas-microsoft-com:office:word" xmlns:w="http://schemas.openxmlformats.org/wordprocessingml/2006/main" xmlns:w14="http://schemas.microsoft.com/office/word/2010/wordml" xmlns:wpg="http://schemas.microsoft.com/office/word/2010/wordprocessingGroup" xmlns:wpi="http://schemas.microsoft.com/office/word/2010/wordprocessingInk" xmlns:wne="http://schemas.microsoft.com/office/word/2006/wordml" xmlns:wps="http://schemas.microsoft.com/office/word/2010/wordprocessingShape" mc:Ignorable="w14 wp14">
+  <w:docDefaults>
+    <w:rPrDefault>
+      <w:rPr>
+        <w:rFonts w:asciiTheme="minorHAnsi" w:eastAsiaTheme="minorEastAsia" w:hAnsiTheme="minorHAnsi" w:cstheme="minorBidi"/>
+        <w:sz w:val="22"/>
+        <w:szCs w:val="22"/>
+        <w:lang w:val="de-DE" w:eastAsia="de-DE" w:bidi="ar-SA"/>
+      </w:rPr>
+    </w:rPrDefault>
+    <w:pPrDefault>
+      <w:pPr>
+        <w:spacing w:after="200" w:line="276" w:lineRule="auto"/>
+      </w:pPr>
+    </w:pPrDefault>
+  </w:docDefaults>
+  <w:latentStyles w:defLockedState="0" w:defUIPriority="99" w:defSemiHidden="1" w:defUnhideWhenUsed="1" w:defQFormat="0" w:count="267">
+    <w:lsdException w:name="Normal" w:semiHidden="0" w:uiPriority="0" w:unhideWhenUsed="0" w:qFormat="1"/>
+    <w:lsdException w:name="heading 1" w:semiHidden="0" w:uiPriority="9" w:unhideWhenUsed="0" w:qFormat="1"/>
+    <w:lsdException w:name="heading 2" w:uiPriority="9" w:qFormat="1"/>
+    <w:lsdException w:name="heading 3" w:uiPriority="9" w:qFormat="1"/>
+    <w:lsdException w:name="heading 4" w:uiPriority="9" w:qFormat="1"/>
+    <w:lsdException w:name="heading 5" w:uiPriority="9" w:qFormat="1"/>
+    <w:lsdException w:name="heading 6" w:uiPriority="9" w:qFormat="1"/>
+    <w:lsdException w:name="heading 7" w:uiPriority="9" w:qFormat="1"/>
+    <w:lsdException w:name="heading 8" w:uiPriority="9" w:qFormat="1"/>
+    <w:lsdException w:name="heading 9" w:uiPriority="9" w:qFormat="1"/>
+    <w:lsdException w:name="toc 1" w:uiPriority="39"/>
+    <w:lsdException w:name="toc 2" w:uiPriority="39"/>
+    <w:lsdException w:name="toc 3" w:uiPriority="39"/>
+    <w:lsdException w:name="toc 4" w:uiPriority="39"/>
+    <w:lsdException w:name="toc 5" w:uiPriority="39"/>
+    <w:lsdException w:name="toc 6" w:uiPriority="39"/>
+    <w:lsdException w:name="toc 7" w:uiPriority="39"/>
+    <w:lsdException w:name="toc 8" w:uiPriority="39"/>
+    <w:lsdException w:name="toc 9" w:uiPriority="39"/>
+    <w:lsdException w:name="caption" w:uiPriority="35" w:qFormat="1"/>
+    <w:lsdException w:name="Title" w:semiHidden="0" w:uiPriority="10" w:unhideWhenUsed="0" w:qFormat="1"/>
+    <w:lsdException w:name="Default Paragraph Font" w:uiPriority="1"/>
+    <w:lsdException w:name="Subtitle" w:semiHidden="0" w:uiPriority="11" w:unhideWhenUsed="0" w:qFormat="1"/>
+    <w:lsdException w:name="Strong" w:semiHidden="0" w:uiPriority="22" w:unhideWhenUsed="0" w:qFormat="1"/>
+    <w:lsdException w:name="Emphasis" w:semiHidden="0" w:uiPriority="20" w:unhideWhenUsed="0" w:qFormat="1"/>
+    <w:lsdException w:name="Table Grid" w:semiHidden="0" w:uiPriority="59" w:unhideWhenUsed="0"/>
+    <w:lsdException w:name="Placeholder Text" w:unhideWhenUsed="0"/>
+    <w:lsdException w:name="No Spacing" w:semiHidden="0" w:uiPriority="1" w:unhideWhenUsed="0" w:qFormat="1"/>
+    <w:lsdException w:name="Light Shading" w:semiHidden="0" w:uiPriority="60" w:unhideWhenUsed="0"/>
+    <w:lsdException w:name="Light List" w:semiHidden="0" w:uiPriority="61" w:unhideWhenUsed="0"/>
+    <w:lsdException w:name="Light Grid" w:semiHidden="0" w:uiPriority="62" w:unhideWhenUsed="0"/>
+    <w:lsdException w:name="Medium Shading 1" w:semiHidden="0" w:uiPriority="63" w:unhideWhenUsed="0"/>
+    <w:lsdException w:name="Medium Shading 2" w:semiHidden="0" w:uiPriority="64" w:unhideWhenUsed="0"/>
+    <w:lsdException w:name="Medium List 1" w:semiHidden="0" w:uiPriority="65" w:unhideWhenUsed="0"/>
+    <w:lsdException w:name="Medium List 2" w:semiHidden="0" w:uiPriority="66" w:unhideWhenUsed="0"/>
+    <w:lsdException w:name="Medium Grid 1" w:semiHidden="0" w:uiPriority="67" w:unhideWhenUsed="0"/>
+    <w:lsdException w:name="Medium Grid 2" w:semiHidden="0" w:uiPriority="68" w:unhideWhenUsed="0"/>
+    <w:lsdException w:name="Medium Grid 3" w:semiHidden="0" w:uiPriority="69" w:unhideWhenUsed="0"/>
+    <w:lsdException w:name="Dark List" w:semiHidden="0" w:uiPriority="70" w:unhideWhenUsed="0"/>
+    <w:lsdException w:name="Colorful Shading" w:semiHidden="0" w:uiPriority="71" w:unhideWhenUsed="0"/>
+    <w:lsdException w:name="Colorful List" w:semiHidden="0" w:uiPriority="72" w:unhideWhenUsed="0"/>
+    <w:lsdException w:name="Colorful Grid" w:semiHidden="0" w:uiPriority="73" w:unhideWhenUsed="0"/>
+    <w:lsdException w:name="Light Shading Accent 1" w:semiHidden="0" w:uiPriority="60" w:unhideWhenUsed="0"/>
+    <w:lsdException w:name="Light List Accent 1" w:semiHidden="0" w:uiPriority="61" w:unhideWhenUsed="0"/>
+    <w:lsdException w:name="Light Grid Accent 1" w:semiHidden="0" w:uiPriority="62" w:unhideWhenUsed="0"/>
+    <w:lsdException w:name="Medium Shading 1 Accent 1" w:semiHidden="0" w:uiPriority="63" w:unhideWhenUsed="0"/>
+    <w:lsdException w:name="Medium Shading 2 Accent 1" w:semiHidden="0" w:uiPriority="64" w:unhideWhenUsed="0"/>
+    <w:lsdException w:name="Medium List 1 Accent 1" w:semiHidden="0" w:uiPriority="65" w:unhideWhenUsed="0"/>
+    <w:lsdException w:name="Revision" w:unhideWhenUsed="0"/>
+    <w:lsdException w:name="List Paragraph" w:semiHidden="0" w:uiPriority="34" w:unhideWhenUsed="0" w:qFormat="1"/>
+    <w:lsdException w:name="Quote" w:semiHidden="0" w:uiPriority="29" w:unhideWhenUsed="0" w:qFormat="1"/>
+    <w:lsdException w:name="Intense Quote" w:semiHidden="0" w:uiPriority="30" w:unhideWhenUsed="0" w:qFormat="1"/>
+    <w:lsdException w:name="Medium List 2 Accent 1" w:semiHidden="0" w:uiPriority="66" w:unhideWhenUsed="0"/>
+    <w:lsdException w:name="Medium Grid 1 Accent 1" w:semiHidden="0" w:uiPriority="67" w:unhideWhenUsed="0"/>
+    <w:lsdException w:name="Medium Grid 2 Accent 1" w:semiHidden="0" w:uiPriority="68" w:unhideWhenUsed="0"/>
+    <w:lsdException w:name="Medium Grid 3 Accent 1" w:semiHidden="0" w:uiPriority="69" w:unhideWhenUsed="0"/>
+    <w:lsdException w:name="Dark List Accent 1" w:semiHidden="0" w:uiPriority="70" w:unhideWhenUsed="0"/>
+    <w:lsdException w:name="Colorful Shading Accent 1" w:semiHidden="0" w:uiPriority="71" w:unhideWhenUsed="0"/>
+    <w:lsdException w:name="Colorful List Accent 1" w:semiHidden="0" w:uiPriority="72" w:unhideWhenUsed="0"/>
+    <w:lsdException w:name="Colorful Grid Accent 1" w:semiHidden="0" w:uiPriority="73" w:unhideWhenUsed="0"/>
+    <w:lsdException w:name="Light Shading Accent 2" w:semiHidden="0" w:uiPriority="60" w:unhideWhenUsed="0"/>
+    <w:lsdException w:name="Light List Accent 2" w:semiHidden="0" w:uiPriority="61" w:unhideWhenUsed="0"/>
+    <w:lsdException w:name="Light Grid Accent 2" w:semiHidden="0" w:uiPriority="62" w:unhideWhenUsed="0"/>
+    <w:lsdException w:name="Medium Shading 1 Accent 2" w:semiHidden="0" w:uiPriority="63" w:unhideWhenUsed="0"/>
+    <w:lsdException w:name="Medium Shading 2 Accent 2" w:semiHidden="0" w:uiPriority="64" w:unhideWhenUsed="0"/>
+    <w:lsdException w:name="Medium List 1 Accent 2" w:semiHidden="0" w:uiPriority="65" w:unhideWhenUsed="0"/>
+    <w:lsdException w:name="Medium List 2 Accent 2" w:semiHidden="0" w:uiPriority="66" w:unhideWhenUsed="0"/>
+    <w:lsdException w:name="Medium Grid 1 Accent 2" w:semiHidden="0" w:uiPriority="67" w:unhideWhenUsed="0"/>
+    <w:lsdException w:name="Medium Grid 2 Accent 2" w:semiHidden="0" w:uiPriority="68" w:unhideWhenUsed="0"/>
+    <w:lsdException w:name="Medium Grid 3 Accent 2" w:semiHidden="0" w:uiPriority="69" w:unhideWhenUsed="0"/>
+    <w:lsdException w:name="Dark List Accent 2" w:semiHidden="0" w:uiPriority="70" w:unhideWhenUsed="0"/>
+    <w:lsdException w:name="Colorful Shading Accent 2" w:semiHidden="0" w:uiPriority="71" w:unhideWhenUsed="0"/>
+    <w:lsdException w:name="Colorful List Accent 2" w:semiHidden="0" w:uiPriority="72" w:unhideWhenUsed="0"/>
+    <w:lsdException w:name="Colorful Grid Accent 2" w:semiHidden="0" w:uiPriority="73" w:unhideWhenUsed="0"/>
+    <w:lsdException w:name="Light Shading Accent 3" w:semiHidden="0" w:uiPriority="60" w:unhideWhenUsed="0"/>
+    <w:lsdException w:name="Light List Accent 3" w:semiHidden="0" w:uiPriority="61" w:unhideWhenUsed="0"/>
+    <w:lsdException w:name="Light Grid Accent 3" w:semiHidden="0" w:uiPriority="62" w:unhideWhenUsed="0"/>
+    <w:lsdException w:name="Medium Shading 1 Accent 3" w:semiHidden="0" w:uiPriority="63" w:unhideWhenUsed="0"/>
+    <w:lsdException w:name="Medium Shading 2 Accent 3" w:semiHidden="0" w:uiPriority="64" w:unhideWhenUsed="0"/>
+    <w:lsdException w:name="Medium List 1 Accent 3" w:semiHidden="0" w:uiPriority="65" w:unhideWhenUsed="0"/>
+    <w:lsdException w:name="Medium List 2 Accent 3" w:semiHidden="0" w:uiPriority="66" w:unhideWhenUsed="0"/>
+    <w:lsdException w:name="Medium Grid 1 Accent 3" w:semiHidden="0" w:uiPriority="67" w:unhideWhenUsed="0"/>
+    <w:lsdException w:name="Medium Grid 2 Accent 3" w:semiHidden="0" w:uiPriority="68" w:unhideWhenUsed="0"/>
+    <w:lsdException w:name="Medium Grid 3 Accent 3" w:semiHidden="0" w:uiPriority="69" w:unhideWhenUsed="0"/>
+    <w:lsdException w:name="Dark List Accent 3" w:semiHidden="0" w:uiPriority="70" w:unhideWhenUsed="0"/>
+    <w:lsdException w:name="Colorful Shading Accent 3" w:semiHidden="0" w:uiPriority="71" w:unhideWhenUsed="0"/>
+    <w:lsdException w:name="Colorful List Accent 3" w:semiHidden="0" w:uiPriority="72" w:unhideWhenUsed="0"/>
+    <w:lsdException w:name="Colorful Grid Accent 3" w:semiHidden="0" w:uiPriority="73" w:unhideWhenUsed="0"/>
+    <w:lsdException w:name="Light Shading Accent 4" w:semiHidden="0" w:uiPriority="60" w:unhideWhenUsed="0"/>
+    <w:lsdException w:name="Light List Accent 4" w:semiHidden="0" w:uiPriority="61" w:unhideWhenUsed="0"/>
+    <w:lsdException w:name="Light Grid Accent 4" w:semiHidden="0" w:uiPriority="62" w:unhideWhenUsed="0"/>
+    <w:lsdException w:name="Medium Shading 1 Accent 4" w:semiHidden="0" w:uiPriority="63" w:unhideWhenUsed="0"/>
+    <w:lsdException w:name="Medium Shading 2 Accent 4" w:semiHidden="0" w:uiPriority="64" w:unhideWhenUsed="0"/>
+    <w:lsdException w:name="Medium List 1 Accent 4" w:semiHidden="0" w:uiPriority="65" w:unhideWhenUsed="0"/>
+    <w:lsdException w:name="Medium List 2 Accent 4" w:semiHidden="0" w:uiPriority="66" w:unhideWhenUsed="0"/>
+    <w:lsdException w:name="Medium Grid 1 Accent 4" w:semiHidden="0" w:uiPriority="67" w:unhideWhenUsed="0"/>
+    <w:lsdException w:name="Medium Grid 2 Accent 4" w:semiHidden="0" w:uiPriority="68" w:unhideWhenUsed="0"/>
+    <w:lsdException w:name="Medium Grid 3 Accent 4" w:semiHidden="0" w:uiPriority="69" w:unhideWhenUsed="0"/>
+    <w:lsdException w:name="Dark List Accent 4" w:semiHidden="0" w:uiPriority="70" w:unhideWhenUsed="0"/>
+    <w:lsdException w:name="Colorful Shading Accent 4" w:semiHidden="0" w:uiPriority="71" w:unhideWhenUsed="0"/>
+    <w:lsdException w:name="Colorful List Accent 4" w:semiHidden="0" w:uiPriority="72" w:unhideWhenUsed="0"/>
+    <w:lsdException w:name="Colorful Grid Accent 4" w:semiHidden="0" w:uiPriority="73" w:unhideWhenUsed="0"/>
+    <w:lsdException w:name="Light Shading Accent 5" w:semiHidden="0" w:uiPriority="60" w:unhideWhenUsed="0"/>
+    <w:lsdException w:name="Light List Accent 5" w:semiHidden="0" w:uiPriority="61" w:unhideWhenUsed="0"/>
+    <w:lsdException w:name="Light Grid Accent 5" w:semiHidden="0" w:uiPriority="62" w:unhideWhenUsed="0"/>
+    <w:lsdException w:name="Medium Shading 1 Accent 5" w:semiHidden="0" w:uiPriority="63" w:unhideWhenUsed="0"/>
+    <w:lsdException w:name="Medium Shading 2 Accent 5" w:semiHidden="0" w:uiPriority="64" w:unhideWhenUsed="0"/>
+    <w:lsdException w:name="Medium List 1 Accent 5" w:semiHidden="0" w:uiPriority="65" w:unhideWhenUsed="0"/>
+    <w:lsdException w:name="Medium List 2 Accent 5" w:semiHidden="0" w:uiPriority="66" w:unhideWhenUsed="0"/>
+    <w:lsdException w:name="Medium Grid 1 Accent 5" w:semiHidden="0" w:uiPriority="67" w:unhideWhenUsed="0"/>
+    <w:lsdException w:name="Medium Grid 2 Accent 5" w:semiHidden="0" w:uiPriority="68" w:unhideWhenUsed="0"/>
+    <w:lsdException w:name="Medium Grid 3 Accent 5" w:semiHidden="0" w:uiPriority="69" w:unhideWhenUsed="0"/>
+    <w:lsdException w:name="Dark List Accent 5" w:semiHidden="0" w:uiPriority="70" w:unhideWhenUsed="0"/>
+    <w:lsdException w:name="Colorful Shading Accent 5" w:semiHidden="0" w:uiPriority="71" w:unhideWhenUsed="0"/>
+    <w:lsdException w:name="Colorful List Accent 5" w:semiHidden="0" w:uiPriority="72" w:unhideWhenUsed="0"/>
+    <w:lsdException w:name="Colorful Grid Accent 5" w:semiHidden="0" w:uiPriority="73" w:unhideWhenUsed="0"/>
+    <w:lsdException w:name="Light Shading Accent 6" w:semiHidden="0" w:uiPriority="60" w:unhideWhenUsed="0"/>
+    <w:lsdException w:name="Light List Accent 6" w:semiHidden="0" w:uiPriority="61" w:unhideWhenUsed="0"/>
+    <w:lsdException w:name="Light Grid Accent 6" w:semiHidden="0" w:uiPriority="62" w:unhideWhenUsed="0"/>
+    <w:lsdException w:name="Medium Shading 1 Accent 6" w:semiHidden="0" w:uiPriority="63" w:unhideWhenUsed="0"/>
+    <w:lsdException w:name="Medium Shading 2 Accent 6" w:semiHidden="0" w:uiPriority="64" w:unhideWhenUsed="0"/>
+    <w:lsdException w:name="Medium List 1 Accent 6" w:semiHidden="0" w:uiPriority="65" w:unhideWhenUsed="0"/>
+    <w:lsdException w:name="Medium List 2 Accent 6" w:semiHidden="0" w:uiPriority="66" w:unhideWhenUsed="0"/>
+    <w:lsdException w:name="Medium Grid 1 Accent 6" w:semiHidden="0" w:uiPriority="67" w:unhideWhenUsed="0"/>
+    <w:lsdException w:name="Medium Grid 2 Accent 6" w:semiHidden="0" w:uiPriority="68" w:unhideWhenUsed="0"/>
+    <w:lsdException w:name="Medium Grid 3 Accent 6" w:semiHidden="0" w:uiPriority="69" w:unhideWhenUsed="0"/>
+    <w:lsdException w:name="Dark List Accent 6" w:semiHidden="0" w:uiPriority="70" w:unhideWhenUsed="0"/>
+    <w:lsdException w:name="Colorful Shading Accent 6" w:semiHidden="0" w:uiPriority="71" w:unhideWhenUsed="0"/>
+    <w:lsdException w:name="Colorful List Accent 6" w:semiHidden="0" w:uiPriority="72" w:unhideWhenUsed="0"/>
+    <w:lsdException w:name="Colorful Grid Accent 6" w:semiHidden="0" w:uiPriority="73" w:unhideWhenUsed="0"/>
+    <w:lsdException w:name="Subtle Emphasis" w:semiHidden="0" w:uiPriority="19" w:unhideWhenUsed="0" w:qFormat="1"/>
+    <w:lsdException w:name="Intense Emphasis" w:semiHidden="0" w:uiPriority="21" w:unhideWhenUsed="0" w:qFormat="1"/>
+    <w:lsdException w:name="Subtle Reference" w:semiHidden="0" w:uiPriority="31" w:unhideWhenUsed="0" w:qFormat="1"/>
+    <w:lsdException w:name="Intense Reference" w:semiHidden="0" w:uiPriority="32" w:unhideWhenUsed="0" w:qFormat="1"/>
+    <w:lsdException w:name="Book Title" w:semiHidden="0" w:uiPriority="33" w:unhideWhenUsed="0" w:qFormat="1"/>
+    <w:lsdException w:name="Bibliography" w:uiPriority="37"/>
+    <w:lsdException w:name="TOC Heading" w:uiPriority="39" w:qFormat="1"/>
+  </w:latentStyles>
+  <w:style w:type="paragraph" w:default="1" w:styleId="Standard">
+    <w:name w:val="Normal"/>
+    <w:qFormat/>
+  </w:style>
+  <w:style w:type="character" w:default="1" w:styleId="Absatz-Standardschriftart">
+    <w:name w:val="Default Paragraph Font"/>
+    <w:uiPriority w:val="1"/>
+    <w:semiHidden/>
+    <w:unhideWhenUsed/>
+  </w:style>
+  <w:style w:type="table" w:default="1" w:styleId="NormaleTabelle">
+    <w:name w:val="Normal Table"/>
+    <w:uiPriority w:val="99"/>
+    <w:semiHidden/>
+    <w:unhideWhenUsed/>
+    <w:tblPr>
+      <w:tblInd w:w="0" w:type="dxa"/>
+      <w:tblCellMar>
+        <w:top w:w="0" w:type="dxa"/>
+        <w:left w:w="108" w:type="dxa"/>
+        <w:bottom w:w="0" w:type="dxa"/>
+        <w:right w:w="108" w:type="dxa"/>
+      </w:tblCellMar>
+    </w:tblPr>
+  </w:style>
+  <w:style w:type="numbering" w:default="1" w:styleId="KeineListe">
+    <w:name w:val="No List"/>
+    <w:uiPriority w:val="99"/>
+    <w:semiHidden/>
+    <w:unhideWhenUsed/>
+  </w:style>
+</w:styles>
+</file>
+
 <file path=word/glossary/webSettings.xml><?xml version="1.0" encoding="utf-8"?>
-<w:webSettings xmlns:r="http://schemas.openxmlformats.org/officeDocument/2006/relationships" xmlns:w="http://schemas.openxmlformats.org/wordprocessingml/2006/main">
+<w:webSettings xmlns:mc="http://schemas.openxmlformats.org/markup-compatibility/2006" xmlns:r="http://schemas.openxmlformats.org/officeDocument/2006/relationships" xmlns:w="http://schemas.openxmlformats.org/wordprocessingml/2006/main" xmlns:w14="http://schemas.microsoft.com/office/word/2010/wordml" mc:Ignorable="w14">
   <w:optimizeForBrowser/>
   <w:allowPNG/>
 </w:webSettings>
@@ -5272,7 +5470,7 @@
 
 <file path=customXml/item1.xml><?xml version="1.0" encoding="utf-8"?>
 <CoverPageProperties xmlns="http://schemas.microsoft.com/office/2006/coverPageProps">
-  <PublishDate>2012-05-21T00:00:00</PublishDate>
+  <PublishDate>2012-05-23T00:00:00</PublishDate>
   <Abstract/>
   <CompanyAddress/>
   <CompanyPhone/>
@@ -5294,7 +5492,7 @@
 </file>
 
 <file path=customXml/itemProps2.xml><?xml version="1.0" encoding="utf-8"?>
-<ds:datastoreItem xmlns:ds="http://schemas.openxmlformats.org/officeDocument/2006/customXml" ds:itemID="{20C8D11C-CE93-4C39-9B88-733EF05E7D0C}">
+<ds:datastoreItem xmlns:ds="http://schemas.openxmlformats.org/officeDocument/2006/customXml" ds:itemID="{4196F6D5-C0A0-4DB8-9297-12AAE9DE0A38}">
   <ds:schemaRefs>
     <ds:schemaRef ds:uri="http://schemas.openxmlformats.org/officeDocument/2006/bibliography"/>
   </ds:schemaRefs>

</xml_diff>